<commit_message>
Added final version of the report and corrected uml diagram
</commit_message>
<xml_diff>
--- a/doc/RapportEn.docx
+++ b/doc/RapportEn.docx
@@ -1,6 +1,6 @@
 
 <file path=word/document.xml><?xml version="1.0" encoding="utf-8"?>
-<w:document xmlns:wpc="http://schemas.microsoft.com/office/word/2010/wordprocessingCanvas" xmlns:cx="http://schemas.microsoft.com/office/drawing/2014/chartex" xmlns:cx1="http://schemas.microsoft.com/office/drawing/2015/9/8/chartex" xmlns:cx2="http://schemas.microsoft.com/office/drawing/2015/10/21/chartex" xmlns:cx3="http://schemas.microsoft.com/office/drawing/2016/5/9/chartex" xmlns:cx4="http://schemas.microsoft.com/office/drawing/2016/5/10/chartex" xmlns:cx5="http://schemas.microsoft.com/office/drawing/2016/5/11/chartex" xmlns:mc="http://schemas.openxmlformats.org/markup-compatibility/2006" xmlns:o="urn:schemas-microsoft-com:office:office" xmlns:r="http://schemas.openxmlformats.org/officeDocument/2006/relationships" xmlns:m="http://schemas.openxmlformats.org/officeDocument/2006/math" xmlns:v="urn:schemas-microsoft-com:vml" xmlns:wp14="http://schemas.microsoft.com/office/word/2010/wordprocessingDrawing" xmlns:wp="http://schemas.openxmlformats.org/drawingml/2006/wordprocessingDrawing" xmlns:w10="urn:schemas-microsoft-com:office:word" xmlns:w="http://schemas.openxmlformats.org/wordprocessingml/2006/main" xmlns:w14="http://schemas.microsoft.com/office/word/2010/wordml" xmlns:w15="http://schemas.microsoft.com/office/word/2012/wordml" xmlns:w16se="http://schemas.microsoft.com/office/word/2015/wordml/symex" xmlns:wpg="http://schemas.microsoft.com/office/word/2010/wordprocessingGroup" xmlns:wpi="http://schemas.microsoft.com/office/word/2010/wordprocessingInk" xmlns:wne="http://schemas.microsoft.com/office/word/2006/wordml" xmlns:wps="http://schemas.microsoft.com/office/word/2010/wordprocessingShape" mc:Ignorable="w14 w15 w16se wp14">
+<w:document xmlns:wpc="http://schemas.microsoft.com/office/word/2010/wordprocessingCanvas" xmlns:mc="http://schemas.openxmlformats.org/markup-compatibility/2006" xmlns:o="urn:schemas-microsoft-com:office:office" xmlns:r="http://schemas.openxmlformats.org/officeDocument/2006/relationships" xmlns:m="http://schemas.openxmlformats.org/officeDocument/2006/math" xmlns:v="urn:schemas-microsoft-com:vml" xmlns:wp14="http://schemas.microsoft.com/office/word/2010/wordprocessingDrawing" xmlns:wp="http://schemas.openxmlformats.org/drawingml/2006/wordprocessingDrawing" xmlns:w10="urn:schemas-microsoft-com:office:word" xmlns:w="http://schemas.openxmlformats.org/wordprocessingml/2006/main" xmlns:w14="http://schemas.microsoft.com/office/word/2010/wordml" xmlns:w15="http://schemas.microsoft.com/office/word/2012/wordml" xmlns:wpg="http://schemas.microsoft.com/office/word/2010/wordprocessingGroup" xmlns:wpi="http://schemas.microsoft.com/office/word/2010/wordprocessingInk" xmlns:wne="http://schemas.microsoft.com/office/word/2006/wordml" xmlns:wps="http://schemas.microsoft.com/office/word/2010/wordprocessingShape" mc:Ignorable="w14 w15 wp14">
   <w:body>
     <w:sdt>
       <w:sdtPr>
@@ -221,7 +221,7 @@
                   </wp:anchor>
                 </w:drawing>
               </mc:Choice>
-              <mc:Fallback>
+              <mc:Fallback xmlns:w16se="http://schemas.microsoft.com/office/word/2015/wordml/symex" xmlns:cx5="http://schemas.microsoft.com/office/drawing/2016/5/11/chartex" xmlns:cx4="http://schemas.microsoft.com/office/drawing/2016/5/10/chartex" xmlns:cx3="http://schemas.microsoft.com/office/drawing/2016/5/9/chartex" xmlns:cx2="http://schemas.microsoft.com/office/drawing/2015/10/21/chartex" xmlns:cx1="http://schemas.microsoft.com/office/drawing/2015/9/8/chartex" xmlns:cx="http://schemas.microsoft.com/office/drawing/2014/chartex">
                 <w:pict>
                   <v:rect id="Rectangle 16" o:spid="_x0000_s1026" style="position:absolute;margin-left:0;margin-top:0;width:422.3pt;height:760.1pt;z-index:251677696;visibility:visible;mso-wrap-style:square;mso-width-percent:690;mso-height-percent:960;mso-left-percent:20;mso-top-percent:20;mso-wrap-distance-left:9pt;mso-wrap-distance-top:0;mso-wrap-distance-right:9pt;mso-wrap-distance-bottom:0;mso-position-horizontal-relative:page;mso-position-vertical-relative:page;mso-width-percent:690;mso-height-percent:960;mso-left-percent:20;mso-top-percent:20;mso-width-relative:page;mso-height-relative:page;v-text-anchor:middle" o:gfxdata="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" fillcolor="#5b9bd5 [3204]" stroked="f">
                     <v:path arrowok="t"/>
@@ -481,7 +481,7 @@
                   </wp:anchor>
                 </w:drawing>
               </mc:Choice>
-              <mc:Fallback>
+              <mc:Fallback xmlns:w16se="http://schemas.microsoft.com/office/word/2015/wordml/symex" xmlns:cx5="http://schemas.microsoft.com/office/drawing/2016/5/11/chartex" xmlns:cx4="http://schemas.microsoft.com/office/drawing/2016/5/10/chartex" xmlns:cx3="http://schemas.microsoft.com/office/drawing/2016/5/9/chartex" xmlns:cx2="http://schemas.microsoft.com/office/drawing/2015/10/21/chartex" xmlns:cx1="http://schemas.microsoft.com/office/drawing/2015/9/8/chartex" xmlns:cx="http://schemas.microsoft.com/office/drawing/2014/chartex">
                 <w:pict>
                   <v:rect id="Rectangle 472" o:spid="_x0000_s1027" style="position:absolute;margin-left:0;margin-top:0;width:148.1pt;height:760.3pt;z-index:251678720;visibility:visible;mso-wrap-style:square;mso-width-percent:242;mso-height-percent:960;mso-left-percent:730;mso-wrap-distance-left:9pt;mso-wrap-distance-top:0;mso-wrap-distance-right:9pt;mso-wrap-distance-bottom:0;mso-position-horizontal-relative:page;mso-position-vertical:center;mso-position-vertical-relative:page;mso-width-percent:242;mso-height-percent:960;mso-left-percent:730;mso-width-relative:page;mso-height-relative:page;v-text-anchor:middle" o:gfxdata="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" fillcolor="#44546a [3215]" stroked="f" strokeweight="1pt">
                     <v:path arrowok="t"/>
@@ -637,7 +637,7 @@
                   </wp:anchor>
                 </w:drawing>
               </mc:Choice>
-              <mc:Fallback>
+              <mc:Fallback xmlns:w16se="http://schemas.microsoft.com/office/word/2015/wordml/symex" xmlns:cx5="http://schemas.microsoft.com/office/drawing/2016/5/11/chartex" xmlns:cx4="http://schemas.microsoft.com/office/drawing/2016/5/10/chartex" xmlns:cx3="http://schemas.microsoft.com/office/drawing/2016/5/9/chartex" xmlns:cx2="http://schemas.microsoft.com/office/drawing/2015/10/21/chartex" xmlns:cx1="http://schemas.microsoft.com/office/drawing/2015/9/8/chartex" xmlns:cx="http://schemas.microsoft.com/office/drawing/2014/chartex">
                 <w:pict>
                   <v:shapetype id="_x0000_t202" coordsize="21600,21600" o:spt="202" path="m,l,21600r21600,l21600,xe">
                     <v:stroke joinstyle="miter"/>
@@ -723,7 +723,10 @@
             <w:pStyle w:val="En-ttedetabledesmatires"/>
           </w:pPr>
           <w:r>
-            <w:t>Table des matières</w:t>
+            <w:rPr>
+              <w:lang w:val="en-US"/>
+            </w:rPr>
+            <w:t>Summary</w:t>
           </w:r>
         </w:p>
         <w:p>
@@ -747,7 +750,7 @@
           <w:r>
             <w:fldChar w:fldCharType="separate"/>
           </w:r>
-          <w:hyperlink w:anchor="_Toc473071708" w:history="1">
+          <w:hyperlink w:anchor="_Toc473113037" w:history="1">
             <w:r>
               <w:rPr>
                 <w:rStyle w:val="Lienhypertexte"/>
@@ -775,7 +778,7 @@
                 <w:noProof/>
                 <w:webHidden/>
               </w:rPr>
-              <w:instrText xml:space="preserve"> PAGEREF _Toc473071708 \h </w:instrText>
+              <w:instrText xml:space="preserve"> PAGEREF _Toc473113037 \h </w:instrText>
             </w:r>
             <w:r>
               <w:rPr>
@@ -818,7 +821,7 @@
               <w:lang w:eastAsia="fr-FR"/>
             </w:rPr>
           </w:pPr>
-          <w:hyperlink w:anchor="_Toc473071709" w:history="1">
+          <w:hyperlink w:anchor="_Toc473113038" w:history="1">
             <w:r>
               <w:rPr>
                 <w:rStyle w:val="Lienhypertexte"/>
@@ -846,7 +849,7 @@
                 <w:noProof/>
                 <w:webHidden/>
               </w:rPr>
-              <w:instrText xml:space="preserve"> PAGEREF _Toc473071709 \h </w:instrText>
+              <w:instrText xml:space="preserve"> PAGEREF _Toc473113038 \h </w:instrText>
             </w:r>
             <w:r>
               <w:rPr>
@@ -889,7 +892,7 @@
               <w:lang w:eastAsia="fr-FR"/>
             </w:rPr>
           </w:pPr>
-          <w:hyperlink w:anchor="_Toc473071710" w:history="1">
+          <w:hyperlink w:anchor="_Toc473113039" w:history="1">
             <w:r>
               <w:rPr>
                 <w:rStyle w:val="Lienhypertexte"/>
@@ -917,7 +920,7 @@
                 <w:noProof/>
                 <w:webHidden/>
               </w:rPr>
-              <w:instrText xml:space="preserve"> PAGEREF _Toc473071710 \h </w:instrText>
+              <w:instrText xml:space="preserve"> PAGEREF _Toc473113039 \h </w:instrText>
             </w:r>
             <w:r>
               <w:rPr>
@@ -960,7 +963,7 @@
               <w:lang w:eastAsia="fr-FR"/>
             </w:rPr>
           </w:pPr>
-          <w:hyperlink w:anchor="_Toc473071711" w:history="1">
+          <w:hyperlink w:anchor="_Toc473113040" w:history="1">
             <w:r>
               <w:rPr>
                 <w:rStyle w:val="Lienhypertexte"/>
@@ -988,7 +991,7 @@
                 <w:noProof/>
                 <w:webHidden/>
               </w:rPr>
-              <w:instrText xml:space="preserve"> PAGEREF _Toc473071711 \h </w:instrText>
+              <w:instrText xml:space="preserve"> PAGEREF _Toc473113040 \h </w:instrText>
             </w:r>
             <w:r>
               <w:rPr>
@@ -1031,7 +1034,7 @@
               <w:lang w:eastAsia="fr-FR"/>
             </w:rPr>
           </w:pPr>
-          <w:hyperlink w:anchor="_Toc473071712" w:history="1">
+          <w:hyperlink w:anchor="_Toc473113041" w:history="1">
             <w:r>
               <w:rPr>
                 <w:rStyle w:val="Lienhypertexte"/>
@@ -1059,7 +1062,7 @@
                 <w:noProof/>
                 <w:webHidden/>
               </w:rPr>
-              <w:instrText xml:space="preserve"> PAGEREF _Toc473071712 \h </w:instrText>
+              <w:instrText xml:space="preserve"> PAGEREF _Toc473113041 \h </w:instrText>
             </w:r>
             <w:r>
               <w:rPr>
@@ -1102,7 +1105,7 @@
               <w:lang w:eastAsia="fr-FR"/>
             </w:rPr>
           </w:pPr>
-          <w:hyperlink w:anchor="_Toc473071713" w:history="1">
+          <w:hyperlink w:anchor="_Toc473113042" w:history="1">
             <w:r>
               <w:rPr>
                 <w:rStyle w:val="Lienhypertexte"/>
@@ -1130,7 +1133,7 @@
                 <w:noProof/>
                 <w:webHidden/>
               </w:rPr>
-              <w:instrText xml:space="preserve"> PAGEREF _Toc473071713 \h </w:instrText>
+              <w:instrText xml:space="preserve"> PAGEREF _Toc473113042 \h </w:instrText>
             </w:r>
             <w:r>
               <w:rPr>
@@ -1173,7 +1176,7 @@
               <w:lang w:eastAsia="fr-FR"/>
             </w:rPr>
           </w:pPr>
-          <w:hyperlink w:anchor="_Toc473071714" w:history="1">
+          <w:hyperlink w:anchor="_Toc473113043" w:history="1">
             <w:r>
               <w:rPr>
                 <w:rStyle w:val="Lienhypertexte"/>
@@ -1201,7 +1204,7 @@
                 <w:noProof/>
                 <w:webHidden/>
               </w:rPr>
-              <w:instrText xml:space="preserve"> PAGEREF _Toc473071714 \h </w:instrText>
+              <w:instrText xml:space="preserve"> PAGEREF _Toc473113043 \h </w:instrText>
             </w:r>
             <w:r>
               <w:rPr>
@@ -1221,7 +1224,7 @@
                 <w:noProof/>
                 <w:webHidden/>
               </w:rPr>
-              <w:t>3</w:t>
+              <w:t>4</w:t>
             </w:r>
             <w:r>
               <w:rPr>
@@ -1244,7 +1247,7 @@
               <w:lang w:eastAsia="fr-FR"/>
             </w:rPr>
           </w:pPr>
-          <w:hyperlink w:anchor="_Toc473071715" w:history="1">
+          <w:hyperlink w:anchor="_Toc473113044" w:history="1">
             <w:r>
               <w:rPr>
                 <w:rStyle w:val="Lienhypertexte"/>
@@ -1272,7 +1275,7 @@
                 <w:noProof/>
                 <w:webHidden/>
               </w:rPr>
-              <w:instrText xml:space="preserve"> PAGEREF _Toc473071715 \h </w:instrText>
+              <w:instrText xml:space="preserve"> PAGEREF _Toc473113044 \h </w:instrText>
             </w:r>
             <w:r>
               <w:rPr>
@@ -1292,7 +1295,7 @@
                 <w:noProof/>
                 <w:webHidden/>
               </w:rPr>
-              <w:t>4</w:t>
+              <w:t>5</w:t>
             </w:r>
             <w:r>
               <w:rPr>
@@ -1315,7 +1318,7 @@
               <w:lang w:eastAsia="fr-FR"/>
             </w:rPr>
           </w:pPr>
-          <w:hyperlink w:anchor="_Toc473071716" w:history="1">
+          <w:hyperlink w:anchor="_Toc473113045" w:history="1">
             <w:r>
               <w:rPr>
                 <w:rStyle w:val="Lienhypertexte"/>
@@ -1343,7 +1346,7 @@
                 <w:noProof/>
                 <w:webHidden/>
               </w:rPr>
-              <w:instrText xml:space="preserve"> PAGEREF _Toc473071716 \h </w:instrText>
+              <w:instrText xml:space="preserve"> PAGEREF _Toc473113045 \h </w:instrText>
             </w:r>
             <w:r>
               <w:rPr>
@@ -1363,7 +1366,7 @@
                 <w:noProof/>
                 <w:webHidden/>
               </w:rPr>
-              <w:t>4</w:t>
+              <w:t>5</w:t>
             </w:r>
             <w:r>
               <w:rPr>
@@ -1386,7 +1389,7 @@
               <w:lang w:eastAsia="fr-FR"/>
             </w:rPr>
           </w:pPr>
-          <w:hyperlink w:anchor="_Toc473071717" w:history="1">
+          <w:hyperlink w:anchor="_Toc473113046" w:history="1">
             <w:r>
               <w:rPr>
                 <w:rStyle w:val="Lienhypertexte"/>
@@ -1414,7 +1417,7 @@
                 <w:noProof/>
                 <w:webHidden/>
               </w:rPr>
-              <w:instrText xml:space="preserve"> PAGEREF _Toc473071717 \h </w:instrText>
+              <w:instrText xml:space="preserve"> PAGEREF _Toc473113046 \h </w:instrText>
             </w:r>
             <w:r>
               <w:rPr>
@@ -1434,7 +1437,7 @@
                 <w:noProof/>
                 <w:webHidden/>
               </w:rPr>
-              <w:t>4</w:t>
+              <w:t>5</w:t>
             </w:r>
             <w:r>
               <w:rPr>
@@ -1457,7 +1460,7 @@
               <w:lang w:eastAsia="fr-FR"/>
             </w:rPr>
           </w:pPr>
-          <w:hyperlink w:anchor="_Toc473071718" w:history="1">
+          <w:hyperlink w:anchor="_Toc473113047" w:history="1">
             <w:r>
               <w:rPr>
                 <w:rStyle w:val="Lienhypertexte"/>
@@ -1485,7 +1488,7 @@
                 <w:noProof/>
                 <w:webHidden/>
               </w:rPr>
-              <w:instrText xml:space="preserve"> PAGEREF _Toc473071718 \h </w:instrText>
+              <w:instrText xml:space="preserve"> PAGEREF _Toc473113047 \h </w:instrText>
             </w:r>
             <w:r>
               <w:rPr>
@@ -1505,7 +1508,7 @@
                 <w:noProof/>
                 <w:webHidden/>
               </w:rPr>
-              <w:t>4</w:t>
+              <w:t>5</w:t>
             </w:r>
             <w:r>
               <w:rPr>
@@ -1528,7 +1531,7 @@
               <w:lang w:eastAsia="fr-FR"/>
             </w:rPr>
           </w:pPr>
-          <w:hyperlink w:anchor="_Toc473071719" w:history="1">
+          <w:hyperlink w:anchor="_Toc473113048" w:history="1">
             <w:r>
               <w:rPr>
                 <w:rStyle w:val="Lienhypertexte"/>
@@ -1556,7 +1559,7 @@
                 <w:noProof/>
                 <w:webHidden/>
               </w:rPr>
-              <w:instrText xml:space="preserve"> PAGEREF _Toc473071719 \h </w:instrText>
+              <w:instrText xml:space="preserve"> PAGEREF _Toc473113048 \h </w:instrText>
             </w:r>
             <w:r>
               <w:rPr>
@@ -1576,7 +1579,7 @@
                 <w:noProof/>
                 <w:webHidden/>
               </w:rPr>
-              <w:t>4</w:t>
+              <w:t>5</w:t>
             </w:r>
             <w:r>
               <w:rPr>
@@ -1599,7 +1602,7 @@
               <w:lang w:eastAsia="fr-FR"/>
             </w:rPr>
           </w:pPr>
-          <w:hyperlink w:anchor="_Toc473071720" w:history="1">
+          <w:hyperlink w:anchor="_Toc473113049" w:history="1">
             <w:r>
               <w:rPr>
                 <w:rStyle w:val="Lienhypertexte"/>
@@ -1627,7 +1630,7 @@
                 <w:noProof/>
                 <w:webHidden/>
               </w:rPr>
-              <w:instrText xml:space="preserve"> PAGEREF _Toc473071720 \h </w:instrText>
+              <w:instrText xml:space="preserve"> PAGEREF _Toc473113049 \h </w:instrText>
             </w:r>
             <w:r>
               <w:rPr>
@@ -1647,7 +1650,7 @@
                 <w:noProof/>
                 <w:webHidden/>
               </w:rPr>
-              <w:t>5</w:t>
+              <w:t>6</w:t>
             </w:r>
             <w:r>
               <w:rPr>
@@ -1670,7 +1673,7 @@
               <w:lang w:eastAsia="fr-FR"/>
             </w:rPr>
           </w:pPr>
-          <w:hyperlink w:anchor="_Toc473071721" w:history="1">
+          <w:hyperlink w:anchor="_Toc473113050" w:history="1">
             <w:r>
               <w:rPr>
                 <w:rStyle w:val="Lienhypertexte"/>
@@ -1698,7 +1701,7 @@
                 <w:noProof/>
                 <w:webHidden/>
               </w:rPr>
-              <w:instrText xml:space="preserve"> PAGEREF _Toc473071721 \h </w:instrText>
+              <w:instrText xml:space="preserve"> PAGEREF _Toc473113050 \h </w:instrText>
             </w:r>
             <w:r>
               <w:rPr>
@@ -1718,7 +1721,7 @@
                 <w:noProof/>
                 <w:webHidden/>
               </w:rPr>
-              <w:t>6</w:t>
+              <w:t>7</w:t>
             </w:r>
             <w:r>
               <w:rPr>
@@ -1890,7 +1893,7 @@
           <w:lang w:val="en-US"/>
         </w:rPr>
       </w:pPr>
-      <w:bookmarkStart w:id="0" w:name="_Toc473071708"/>
+      <w:bookmarkStart w:id="0" w:name="_Toc473113037"/>
       <w:r>
         <w:rPr>
           <w:lang w:val="en-US"/>
@@ -1913,14 +1916,16 @@
         </w:rPr>
         <w:tab/>
       </w:r>
-      <w:bookmarkStart w:id="1" w:name="_Toc473071709"/>
+      <w:bookmarkStart w:id="1" w:name="_Toc473113038"/>
       <w:r>
         <w:rPr>
           <w:lang w:val="en-US"/>
         </w:rPr>
         <w:t>A – Subject</w:t>
       </w:r>
+      <w:bookmarkStart w:id="2" w:name="_GoBack"/>
       <w:bookmarkEnd w:id="1"/>
+      <w:bookmarkEnd w:id="2"/>
     </w:p>
     <w:p>
       <w:pPr>
@@ -2059,7 +2064,7 @@
         </w:rPr>
         <w:tab/>
       </w:r>
-      <w:bookmarkStart w:id="2" w:name="_Toc473071710"/>
+      <w:bookmarkStart w:id="3" w:name="_Toc473113039"/>
       <w:r>
         <w:rPr>
           <w:lang w:val="en-US"/>
@@ -2078,7 +2083,7 @@
         </w:rPr>
         <w:t xml:space="preserve"> Particularities</w:t>
       </w:r>
-      <w:bookmarkEnd w:id="2"/>
+      <w:bookmarkEnd w:id="3"/>
     </w:p>
     <w:p>
       <w:pPr>
@@ -2189,14 +2194,14 @@
           <w:lang w:val="en-US"/>
         </w:rPr>
       </w:pPr>
-      <w:bookmarkStart w:id="3" w:name="_Toc473071711"/>
+      <w:bookmarkStart w:id="4" w:name="_Toc473113040"/>
       <w:r>
         <w:rPr>
           <w:lang w:val="en-US"/>
         </w:rPr>
         <w:t>C – Tools Used</w:t>
       </w:r>
-      <w:bookmarkEnd w:id="3"/>
+      <w:bookmarkEnd w:id="4"/>
     </w:p>
     <w:p>
       <w:pPr>
@@ -2282,7 +2287,7 @@
           <w:lang w:val="en-US"/>
         </w:rPr>
       </w:pPr>
-      <w:bookmarkStart w:id="4" w:name="_Toc473071712"/>
+      <w:bookmarkStart w:id="5" w:name="_Toc473113041"/>
       <w:r>
         <w:rPr>
           <w:lang w:val="en-US"/>
@@ -2290,7 +2295,7 @@
         <w:lastRenderedPageBreak/>
         <w:t>II – Conception of the Application</w:t>
       </w:r>
-      <w:bookmarkEnd w:id="4"/>
+      <w:bookmarkEnd w:id="5"/>
     </w:p>
     <w:p>
       <w:pPr>
@@ -2300,154 +2305,20 @@
           <w:lang w:val="en-US"/>
         </w:rPr>
       </w:pPr>
-      <w:bookmarkStart w:id="5" w:name="_Toc473071713"/>
+      <w:bookmarkStart w:id="6" w:name="_Toc473113042"/>
       <w:r>
         <w:rPr>
           <w:lang w:val="en-US"/>
         </w:rPr>
         <w:t>A – UML Diagram</w:t>
       </w:r>
-      <w:bookmarkEnd w:id="5"/>
+      <w:bookmarkEnd w:id="6"/>
       <w:r>
         <w:rPr>
           <w:lang w:val="en-US"/>
         </w:rPr>
         <w:t xml:space="preserve"> </w:t>
       </w:r>
-    </w:p>
-    <w:p>
-      <w:pPr>
-        <w:ind w:firstLine="567"/>
-        <w:jc w:val="both"/>
-        <w:rPr>
-          <w:rFonts w:ascii="Times New Roman" w:hAnsi="Times New Roman" w:cs="Times New Roman"/>
-          <w:lang w:val="en-US"/>
-        </w:rPr>
-      </w:pPr>
-      <w:r>
-        <w:rPr>
-          <w:rFonts w:ascii="Times New Roman" w:hAnsi="Times New Roman" w:cs="Times New Roman"/>
-          <w:lang w:val="en-US"/>
-        </w:rPr>
-        <w:t xml:space="preserve">The first step of development of the project is to isolate the different entities we are going to use throughout the </w:t>
-      </w:r>
-      <w:r>
-        <w:rPr>
-          <w:rFonts w:ascii="Times New Roman" w:hAnsi="Times New Roman" w:cs="Times New Roman"/>
-          <w:lang w:val="en-US"/>
-        </w:rPr>
-        <w:t xml:space="preserve">development and the operating phases of our </w:t>
-      </w:r>
-      <w:r>
-        <w:rPr>
-          <w:rFonts w:ascii="Times New Roman" w:hAnsi="Times New Roman" w:cs="Times New Roman"/>
-          <w:lang w:val="en-US"/>
-        </w:rPr>
-        <w:t>application.</w:t>
-      </w:r>
-      <w:r>
-        <w:rPr>
-          <w:rFonts w:ascii="Times New Roman" w:hAnsi="Times New Roman" w:cs="Times New Roman"/>
-          <w:lang w:val="en-US"/>
-        </w:rPr>
-        <w:t xml:space="preserve"> For this reason</w:t>
-      </w:r>
-      <w:r>
-        <w:rPr>
-          <w:rFonts w:ascii="Times New Roman" w:hAnsi="Times New Roman" w:cs="Times New Roman"/>
-          <w:lang w:val="en-US"/>
-        </w:rPr>
-        <w:t>, we have constructed the following UML Diagram which gives a general vision of our projects</w:t>
-      </w:r>
-      <w:r>
-        <w:rPr>
-          <w:rFonts w:ascii="Times New Roman" w:hAnsi="Times New Roman" w:cs="Times New Roman"/>
-          <w:lang w:val="en-US"/>
-        </w:rPr>
-        <w:t>:</w:t>
-      </w:r>
-    </w:p>
-    <w:p>
-      <w:pPr>
-        <w:pStyle w:val="Citation"/>
-        <w:rPr>
-          <w:lang w:val="en-US"/>
-        </w:rPr>
-      </w:pPr>
-      <w:r>
-        <w:rPr>
-          <w:lang w:val="en-US"/>
-        </w:rPr>
-        <w:t xml:space="preserve">Figure: UML </w:t>
-      </w:r>
-      <w:r>
-        <w:rPr>
-          <w:lang w:val="en-US"/>
-        </w:rPr>
-        <w:t>Diagram</w:t>
-      </w:r>
-    </w:p>
-    <w:p>
-      <w:pPr>
-        <w:rPr>
-          <w:rFonts w:ascii="Times New Roman" w:hAnsi="Times New Roman" w:cs="Times New Roman"/>
-          <w:lang w:val="en-US"/>
-        </w:rPr>
-      </w:pPr>
-    </w:p>
-    <w:p>
-      <w:pPr>
-        <w:ind w:firstLine="567"/>
-        <w:jc w:val="both"/>
-        <w:rPr>
-          <w:rFonts w:ascii="Times New Roman" w:hAnsi="Times New Roman" w:cs="Times New Roman"/>
-          <w:lang w:val="en-US"/>
-        </w:rPr>
-      </w:pPr>
-      <w:r>
-        <w:rPr>
-          <w:rFonts w:ascii="Times New Roman" w:hAnsi="Times New Roman" w:cs="Times New Roman"/>
-          <w:lang w:val="en-US"/>
-        </w:rPr>
-        <w:t xml:space="preserve">We have a domain class which represents a user and all the information we have on him. </w:t>
-      </w:r>
-      <w:r>
-        <w:rPr>
-          <w:rFonts w:ascii="Times New Roman" w:hAnsi="Times New Roman" w:cs="Times New Roman"/>
-          <w:lang w:val="en-US"/>
-        </w:rPr>
-        <w:t>A user handles posts which can be of various types: Questions, Answers or Comments. Questions can be tagged in order to be organized around similar themes.</w:t>
-      </w:r>
-      <w:r>
-        <w:rPr>
-          <w:rFonts w:ascii="Times New Roman" w:hAnsi="Times New Roman" w:cs="Times New Roman"/>
-          <w:lang w:val="en-US"/>
-        </w:rPr>
-        <w:t xml:space="preserve"> Votes are casted upon posts in order to show the interest of the community in that particular post. Finally, a user is awarded badges upon completing certain actions.</w:t>
-      </w:r>
-    </w:p>
-    <w:p>
-      <w:pPr>
-        <w:pStyle w:val="Titre2"/>
-        <w:ind w:firstLine="708"/>
-        <w:rPr>
-          <w:lang w:val="en-US"/>
-        </w:rPr>
-      </w:pPr>
-      <w:bookmarkStart w:id="6" w:name="_Toc473071714"/>
-      <w:r>
-        <w:rPr>
-          <w:lang w:val="en-US"/>
-        </w:rPr>
-        <w:t>B – Mo</w:t>
-      </w:r>
-      <w:r>
-        <w:rPr>
-          <w:lang w:val="en-US"/>
-        </w:rPr>
-        <w:t>ck-ups</w:t>
-      </w:r>
-      <w:bookmarkEnd w:id="6"/>
     </w:p>
     <w:p>
       <w:pPr>
@@ -2482,8 +2353,224 @@
             <v:path o:extrusionok="f" gradientshapeok="t" o:connecttype="rect"/>
             <o:lock v:ext="edit" aspectratio="t"/>
           </v:shapetype>
+          <v:shape id="_x0000_s1046" type="#_x0000_t75" style="position:absolute;left:0;text-align:left;margin-left:12pt;margin-top:50.55pt;width:451.5pt;height:271.5pt;z-index:251682816;mso-position-horizontal-relative:text;mso-position-vertical-relative:text;mso-width-relative:page;mso-height-relative:page">
+            <v:imagedata r:id="rId8" o:title="UML%20Diagram"/>
+            <w10:wrap type="topAndBottom"/>
+          </v:shape>
+        </w:pict>
+      </w:r>
+      <w:r>
+        <w:rPr>
+          <w:rFonts w:ascii="Times New Roman" w:hAnsi="Times New Roman" w:cs="Times New Roman"/>
+          <w:lang w:val="en-US"/>
+        </w:rPr>
+        <w:t xml:space="preserve">The first step of development of the project is to isolate the different entities we are going to use throughout the </w:t>
+      </w:r>
+      <w:r>
+        <w:rPr>
+          <w:rFonts w:ascii="Times New Roman" w:hAnsi="Times New Roman" w:cs="Times New Roman"/>
+          <w:lang w:val="en-US"/>
+        </w:rPr>
+        <w:t xml:space="preserve">development and the operating phases of our </w:t>
+      </w:r>
+      <w:r>
+        <w:rPr>
+          <w:rFonts w:ascii="Times New Roman" w:hAnsi="Times New Roman" w:cs="Times New Roman"/>
+          <w:lang w:val="en-US"/>
+        </w:rPr>
+        <w:t>application.</w:t>
+      </w:r>
+      <w:r>
+        <w:rPr>
+          <w:rFonts w:ascii="Times New Roman" w:hAnsi="Times New Roman" w:cs="Times New Roman"/>
+          <w:lang w:val="en-US"/>
+        </w:rPr>
+        <w:t xml:space="preserve"> For this reason</w:t>
+      </w:r>
+      <w:r>
+        <w:rPr>
+          <w:rFonts w:ascii="Times New Roman" w:hAnsi="Times New Roman" w:cs="Times New Roman"/>
+          <w:lang w:val="en-US"/>
+        </w:rPr>
+        <w:t>, we have constructed the following UML Diagram which gives a general vision of our projects</w:t>
+      </w:r>
+      <w:r>
+        <w:rPr>
+          <w:rFonts w:ascii="Times New Roman" w:hAnsi="Times New Roman" w:cs="Times New Roman"/>
+          <w:lang w:val="en-US"/>
+        </w:rPr>
+        <w:t>:</w:t>
+      </w:r>
+    </w:p>
+    <w:p>
+      <w:pPr>
+        <w:pStyle w:val="Citation"/>
+        <w:rPr>
+          <w:lang w:val="en-US"/>
+        </w:rPr>
+      </w:pPr>
+      <w:r>
+        <w:rPr>
+          <w:lang w:val="en-US"/>
+        </w:rPr>
+        <w:t xml:space="preserve">Figure: UML </w:t>
+      </w:r>
+      <w:r>
+        <w:rPr>
+          <w:lang w:val="en-US"/>
+        </w:rPr>
+        <w:t>Diagram</w:t>
+      </w:r>
+    </w:p>
+    <w:p>
+      <w:pPr>
+        <w:rPr>
+          <w:rFonts w:ascii="Times New Roman" w:hAnsi="Times New Roman" w:cs="Times New Roman"/>
+          <w:lang w:val="en-US"/>
+        </w:rPr>
+      </w:pPr>
+    </w:p>
+    <w:p>
+      <w:pPr>
+        <w:ind w:firstLine="567"/>
+        <w:jc w:val="both"/>
+        <w:rPr>
+          <w:rFonts w:ascii="Times New Roman" w:hAnsi="Times New Roman" w:cs="Times New Roman"/>
+          <w:lang w:val="en-US"/>
+        </w:rPr>
+      </w:pPr>
+      <w:r>
+        <w:rPr>
+          <w:rFonts w:ascii="Times New Roman" w:hAnsi="Times New Roman" w:cs="Times New Roman"/>
+          <w:lang w:val="en-US"/>
+        </w:rPr>
+        <w:t xml:space="preserve">We have a domain class which represents a user and all the information we have on him. </w:t>
+      </w:r>
+      <w:r>
+        <w:rPr>
+          <w:rFonts w:ascii="Times New Roman" w:hAnsi="Times New Roman" w:cs="Times New Roman"/>
+          <w:lang w:val="en-US"/>
+        </w:rPr>
+        <w:t>A user handles posts which can be of various types: Questions, Answers or Comments. Questions can be tagged in order to be organized around similar themes.</w:t>
+      </w:r>
+      <w:r>
+        <w:rPr>
+          <w:rFonts w:ascii="Times New Roman" w:hAnsi="Times New Roman" w:cs="Times New Roman"/>
+          <w:lang w:val="en-US"/>
+        </w:rPr>
+        <w:t xml:space="preserve"> </w:t>
+      </w:r>
+      <w:r>
+        <w:rPr>
+          <w:rFonts w:ascii="Times New Roman" w:hAnsi="Times New Roman" w:cs="Times New Roman"/>
+          <w:lang w:val="en-US"/>
+        </w:rPr>
+        <w:t>The community can cast Votes upon Posts in order to show their interest in it, whether it is</w:t>
+      </w:r>
+      <w:r>
+        <w:rPr>
+          <w:rFonts w:ascii="Times New Roman" w:hAnsi="Times New Roman" w:cs="Times New Roman"/>
+          <w:lang w:val="en-US"/>
+        </w:rPr>
+        <w:t xml:space="preserve"> positive or</w:t>
+      </w:r>
+      <w:r>
+        <w:rPr>
+          <w:rFonts w:ascii="Times New Roman" w:hAnsi="Times New Roman" w:cs="Times New Roman"/>
+          <w:lang w:val="en-US"/>
+        </w:rPr>
+        <w:t xml:space="preserve"> negative. </w:t>
+      </w:r>
+      <w:r>
+        <w:rPr>
+          <w:rFonts w:ascii="Times New Roman" w:hAnsi="Times New Roman" w:cs="Times New Roman"/>
+          <w:lang w:val="en-US"/>
+        </w:rPr>
+        <w:t>Finally, a user is awarded badges upon completing certain actions.</w:t>
+      </w:r>
+      <w:r>
+        <w:rPr>
+          <w:rFonts w:ascii="Times New Roman" w:hAnsi="Times New Roman" w:cs="Times New Roman"/>
+          <w:lang w:val="en-US"/>
+        </w:rPr>
+        <w:t xml:space="preserve"> Every badge has a rank </w:t>
+      </w:r>
+      <w:r>
+        <w:rPr>
+          <w:rFonts w:ascii="Times New Roman" w:hAnsi="Times New Roman" w:cs="Times New Roman"/>
+          <w:lang w:val="en-US"/>
+        </w:rPr>
+        <w:t xml:space="preserve">and </w:t>
+      </w:r>
+      <w:r>
+        <w:rPr>
+          <w:rFonts w:ascii="Times New Roman" w:hAnsi="Times New Roman" w:cs="Times New Roman"/>
+          <w:lang w:val="en-US"/>
+        </w:rPr>
+        <w:t xml:space="preserve">can </w:t>
+      </w:r>
+      <w:r>
+        <w:rPr>
+          <w:rFonts w:ascii="Times New Roman" w:hAnsi="Times New Roman" w:cs="Times New Roman"/>
+          <w:lang w:val="en-US"/>
+        </w:rPr>
+        <w:t>be obtained multiple times by a User</w:t>
+      </w:r>
+      <w:r>
+        <w:rPr>
+          <w:rFonts w:ascii="Times New Roman" w:hAnsi="Times New Roman" w:cs="Times New Roman"/>
+          <w:lang w:val="en-US"/>
+        </w:rPr>
+        <w:t xml:space="preserve"> upon completing specific tasks</w:t>
+      </w:r>
+      <w:r>
+        <w:rPr>
+          <w:rFonts w:ascii="Times New Roman" w:hAnsi="Times New Roman" w:cs="Times New Roman"/>
+          <w:lang w:val="en-US"/>
+        </w:rPr>
+        <w:t xml:space="preserve"> at different times.</w:t>
+      </w:r>
+    </w:p>
+    <w:p>
+      <w:pPr>
+        <w:pStyle w:val="Titre2"/>
+        <w:ind w:firstLine="708"/>
+        <w:rPr>
+          <w:lang w:val="en-US"/>
+        </w:rPr>
+      </w:pPr>
+      <w:bookmarkStart w:id="7" w:name="_Toc473113043"/>
+      <w:r>
+        <w:rPr>
+          <w:lang w:val="en-US"/>
+        </w:rPr>
+        <w:lastRenderedPageBreak/>
+        <w:t>B – Mo</w:t>
+      </w:r>
+      <w:r>
+        <w:rPr>
+          <w:lang w:val="en-US"/>
+        </w:rPr>
+        <w:t>ck-ups</w:t>
+      </w:r>
+      <w:bookmarkEnd w:id="7"/>
+    </w:p>
+    <w:p>
+      <w:pPr>
+        <w:ind w:firstLine="567"/>
+        <w:jc w:val="both"/>
+        <w:rPr>
+          <w:rFonts w:ascii="Times New Roman" w:hAnsi="Times New Roman" w:cs="Times New Roman"/>
+          <w:lang w:val="en-US"/>
+        </w:rPr>
+      </w:pPr>
+      <w:r>
+        <w:rPr>
+          <w:noProof/>
+        </w:rPr>
+        <w:pict>
           <v:shape id="_x0000_s1026" type="#_x0000_t75" style="position:absolute;left:0;text-align:left;margin-left:20.25pt;margin-top:79.6pt;width:451.5pt;height:300.75pt;z-index:251659264;mso-position-horizontal-relative:text;mso-position-vertical-relative:text;mso-width-relative:page;mso-height-relative:page">
-            <v:imagedata r:id="rId8" o:title="MainWindow"/>
+            <v:imagedata r:id="rId9" o:title="MainWindow"/>
             <w10:wrap type="topAndBottom"/>
           </v:shape>
         </w:pict>
@@ -2572,7 +2659,7 @@
           <w:lang w:val="en-US"/>
         </w:rPr>
       </w:pPr>
-      <w:bookmarkStart w:id="7" w:name="_Toc473071715"/>
+      <w:bookmarkStart w:id="8" w:name="_Toc473113044"/>
       <w:r>
         <w:rPr>
           <w:lang w:val="en-US"/>
@@ -2580,7 +2667,7 @@
         <w:lastRenderedPageBreak/>
         <w:t>III – Work Done</w:t>
       </w:r>
-      <w:bookmarkEnd w:id="7"/>
+      <w:bookmarkEnd w:id="8"/>
     </w:p>
     <w:p>
       <w:pPr>
@@ -2595,14 +2682,14 @@
         </w:rPr>
         <w:tab/>
       </w:r>
-      <w:bookmarkStart w:id="8" w:name="_Toc473071716"/>
+      <w:bookmarkStart w:id="9" w:name="_Toc473113045"/>
       <w:r>
         <w:rPr>
           <w:lang w:val="en-US"/>
         </w:rPr>
         <w:t>A – Architecture</w:t>
       </w:r>
-      <w:bookmarkEnd w:id="8"/>
+      <w:bookmarkEnd w:id="9"/>
     </w:p>
     <w:p>
       <w:pPr>
@@ -2717,14 +2804,14 @@
         </w:rPr>
         <w:tab/>
       </w:r>
-      <w:bookmarkStart w:id="9" w:name="_Toc473071717"/>
+      <w:bookmarkStart w:id="10" w:name="_Toc473113046"/>
       <w:r>
         <w:rPr>
           <w:lang w:val="en-US"/>
         </w:rPr>
         <w:t>Controllers</w:t>
       </w:r>
-      <w:bookmarkEnd w:id="9"/>
+      <w:bookmarkEnd w:id="10"/>
       <w:r>
         <w:rPr>
           <w:lang w:val="en-US"/>
@@ -2817,14 +2904,123 @@
         </w:rPr>
         <w:tab/>
       </w:r>
-      <w:bookmarkStart w:id="10" w:name="_Toc473071718"/>
+      <w:bookmarkStart w:id="11" w:name="_Toc473113047"/>
       <w:r>
         <w:rPr>
           <w:lang w:val="en-US"/>
         </w:rPr>
         <w:t>Services</w:t>
       </w:r>
-      <w:bookmarkEnd w:id="10"/>
+      <w:bookmarkEnd w:id="11"/>
+    </w:p>
+    <w:p>
+      <w:pPr>
+        <w:jc w:val="both"/>
+        <w:rPr>
+          <w:lang w:val="en-US"/>
+        </w:rPr>
+      </w:pPr>
+      <w:r>
+        <w:rPr>
+          <w:lang w:val="en-US"/>
+        </w:rPr>
+        <w:tab/>
+      </w:r>
+      <w:r>
+        <w:rPr>
+          <w:lang w:val="en-US"/>
+        </w:rPr>
+        <w:t xml:space="preserve">Services take on more complex tasks than controllers. </w:t>
+      </w:r>
+      <w:r>
+        <w:rPr>
+          <w:lang w:val="en-US"/>
+        </w:rPr>
+        <w:t xml:space="preserve">In order to separate business treatments and routing operations, services </w:t>
+      </w:r>
+      <w:r>
+        <w:rPr>
+          <w:lang w:val="en-US"/>
+        </w:rPr>
+        <w:t xml:space="preserve">solely know </w:t>
+      </w:r>
+      <w:r>
+        <w:rPr>
+          <w:lang w:val="en-US"/>
+        </w:rPr>
+        <w:t>isolated</w:t>
+      </w:r>
+      <w:r>
+        <w:rPr>
+          <w:lang w:val="en-US"/>
+        </w:rPr>
+        <w:t xml:space="preserve"> mechanisms</w:t>
+      </w:r>
+      <w:r>
+        <w:rPr>
+          <w:lang w:val="en-US"/>
+        </w:rPr>
+        <w:t xml:space="preserve"> such as attributing the correct reputation to a user.</w:t>
+      </w:r>
+      <w:r>
+        <w:rPr>
+          <w:lang w:val="en-US"/>
+        </w:rPr>
+        <w:t xml:space="preserve"> </w:t>
+      </w:r>
+      <w:r>
+        <w:rPr>
+          <w:lang w:val="en-US"/>
+        </w:rPr>
+        <w:t xml:space="preserve"> The </w:t>
+      </w:r>
+      <w:proofErr w:type="spellStart"/>
+      <w:r>
+        <w:rPr>
+          <w:lang w:val="en-US"/>
+        </w:rPr>
+        <w:t>QuestionService</w:t>
+      </w:r>
+      <w:proofErr w:type="spellEnd"/>
+      <w:r>
+        <w:rPr>
+          <w:lang w:val="en-US"/>
+        </w:rPr>
+        <w:t>, when a user posts a question, will take care of calling other services involved in order to track if a user is rewarded with a badge at the end of the post, for example.</w:t>
+      </w:r>
+    </w:p>
+    <w:p>
+      <w:pPr>
+        <w:ind w:firstLine="708"/>
+        <w:jc w:val="both"/>
+        <w:rPr>
+          <w:lang w:val="en-US"/>
+        </w:rPr>
+      </w:pPr>
+      <w:r>
+        <w:rPr>
+          <w:lang w:val="en-US"/>
+        </w:rPr>
+        <w:t xml:space="preserve">A Service' mechanism is launched by a </w:t>
+      </w:r>
+      <w:r>
+        <w:rPr>
+          <w:lang w:val="en-US"/>
+        </w:rPr>
+        <w:t xml:space="preserve">Controller or another </w:t>
+      </w:r>
+      <w:r>
+        <w:rPr>
+          <w:lang w:val="en-US"/>
+        </w:rPr>
+        <w:t>S</w:t>
+      </w:r>
+      <w:r>
+        <w:rPr>
+          <w:lang w:val="en-US"/>
+        </w:rPr>
+        <w:t>ervice.</w:t>
+      </w:r>
     </w:p>
     <w:p>
       <w:pPr>
@@ -2847,7 +3043,7 @@
         </w:rPr>
         <w:tab/>
       </w:r>
-      <w:bookmarkStart w:id="11" w:name="_Toc473071719"/>
+      <w:bookmarkStart w:id="12" w:name="_Toc473113048"/>
       <w:r>
         <w:rPr>
           <w:lang w:val="en-US"/>
@@ -2861,7 +3057,7 @@
         </w:rPr>
         <w:t>to be done</w:t>
       </w:r>
-      <w:bookmarkEnd w:id="11"/>
+      <w:bookmarkEnd w:id="12"/>
     </w:p>
     <w:p>
       <w:pPr>
@@ -2966,7 +3162,7 @@
           <w:lang w:val="en-US"/>
         </w:rPr>
       </w:pPr>
-      <w:bookmarkStart w:id="12" w:name="_Toc473071720"/>
+      <w:bookmarkStart w:id="13" w:name="_Toc473113049"/>
       <w:r>
         <w:rPr>
           <w:lang w:val="en-US"/>
@@ -2974,7 +3170,7 @@
         <w:lastRenderedPageBreak/>
         <w:t>Conclusion</w:t>
       </w:r>
-      <w:bookmarkEnd w:id="12"/>
+      <w:bookmarkEnd w:id="13"/>
       <w:r>
         <w:rPr>
           <w:lang w:val="en-US"/>
@@ -3056,7 +3252,7 @@
           <w:lang w:val="en-US"/>
         </w:rPr>
       </w:pPr>
-      <w:bookmarkStart w:id="13" w:name="_Toc473071721"/>
+      <w:bookmarkStart w:id="14" w:name="_Toc473113050"/>
       <w:r>
         <w:rPr>
           <w:noProof/>
@@ -3064,7 +3260,7 @@
         <w:lastRenderedPageBreak/>
         <w:pict>
           <v:shape id="_x0000_s1036" type="#_x0000_t75" style="position:absolute;margin-left:3.75pt;margin-top:45.05pt;width:451.5pt;height:300.75pt;z-index:251661312;mso-position-horizontal-relative:text;mso-position-vertical-relative:text;mso-width-relative:page;mso-height-relative:page">
-            <v:imagedata r:id="rId9" o:title="Log in (SignUp)"/>
+            <v:imagedata r:id="rId10" o:title="Log in (SignUp)"/>
             <w10:wrap type="topAndBottom"/>
           </v:shape>
         </w:pict>
@@ -3075,7 +3271,7 @@
         </w:rPr>
         <w:t>Annex</w:t>
       </w:r>
-      <w:bookmarkEnd w:id="13"/>
+      <w:bookmarkEnd w:id="14"/>
     </w:p>
     <w:p>
       <w:pPr>
@@ -3109,15 +3305,7 @@
         <w:rPr>
           <w:lang w:val="en-US"/>
         </w:rPr>
-        <w:t>Annex</w:t>
-      </w:r>
-      <w:bookmarkStart w:id="14" w:name="_GoBack"/>
-      <w:bookmarkEnd w:id="14"/>
-      <w:r>
-        <w:rPr>
-          <w:lang w:val="en-US"/>
-        </w:rPr>
-        <w:t>: Sign Up Window</w:t>
+        <w:t>Annex: Sign Up Window</w:t>
       </w:r>
     </w:p>
     <w:p>
@@ -3133,7 +3321,7 @@
         </w:rPr>
         <w:pict>
           <v:shape id="_x0000_s1037" type="#_x0000_t75" style="position:absolute;left:0;text-align:left;margin-left:1.2pt;margin-top:8.15pt;width:451.5pt;height:300.75pt;z-index:251663360;mso-position-horizontal-relative:text;mso-position-vertical-relative:text;mso-width-relative:page;mso-height-relative:page">
-            <v:imagedata r:id="rId10" o:title="Log in"/>
+            <v:imagedata r:id="rId11" o:title="Log in"/>
             <w10:wrap type="topAndBottom"/>
           </v:shape>
         </w:pict>
@@ -3165,7 +3353,7 @@
         <w:lastRenderedPageBreak/>
         <w:pict>
           <v:shape id="_x0000_s1038" type="#_x0000_t75" style="position:absolute;left:0;text-align:left;margin-left:15.75pt;margin-top:.05pt;width:451.5pt;height:300.75pt;z-index:251665408;mso-position-horizontal-relative:text;mso-position-vertical-relative:text;mso-width-relative:page;mso-height-relative:page">
-            <v:imagedata r:id="rId11" o:title="Post New Question (Display Question Details)"/>
+            <v:imagedata r:id="rId12" o:title="Post New Question (Display Question Details)"/>
             <w10:wrap type="topAndBottom"/>
           </v:shape>
         </w:pict>
@@ -3204,7 +3392,7 @@
         </w:rPr>
         <w:pict>
           <v:shape id="_x0000_s1039" type="#_x0000_t75" style="position:absolute;left:0;text-align:left;margin-left:23.25pt;margin-top:7.45pt;width:451.5pt;height:300.75pt;z-index:251667456;mso-position-horizontal-relative:text;mso-position-vertical-relative:text;mso-width-relative:page;mso-height-relative:page">
-            <v:imagedata r:id="rId12" o:title="Post New Question"/>
+            <v:imagedata r:id="rId13" o:title="Post New Question"/>
             <w10:wrap type="topAndBottom"/>
           </v:shape>
         </w:pict>
@@ -3244,7 +3432,7 @@
         <w:lastRenderedPageBreak/>
         <w:pict>
           <v:shape id="_x0000_s1040" type="#_x0000_t75" style="position:absolute;left:0;text-align:left;margin-left:0;margin-top:0;width:451.5pt;height:300.75pt;z-index:251669504;mso-position-horizontal:absolute;mso-position-horizontal-relative:text;mso-position-vertical:absolute;mso-position-vertical-relative:text;mso-width-relative:page;mso-height-relative:page">
-            <v:imagedata r:id="rId13" o:title="See Item List"/>
+            <v:imagedata r:id="rId14" o:title="See Item List"/>
             <w10:wrap type="topAndBottom"/>
           </v:shape>
         </w:pict>
@@ -3285,7 +3473,7 @@
         </w:rPr>
         <w:pict>
           <v:shape id="_x0000_s1041" type="#_x0000_t75" style="position:absolute;left:0;text-align:left;margin-left:0;margin-top:.05pt;width:451.5pt;height:300.75pt;z-index:251671552;mso-position-horizontal:absolute;mso-position-horizontal-relative:text;mso-position-vertical:absolute;mso-position-vertical-relative:text;mso-width-relative:page;mso-height-relative:page">
-            <v:imagedata r:id="rId14" o:title="User Profile"/>
+            <v:imagedata r:id="rId15" o:title="User Profile"/>
             <w10:wrap type="topAndBottom"/>
           </v:shape>
         </w:pict>
@@ -3324,7 +3512,7 @@
         </w:rPr>
         <w:pict>
           <v:shape id="_x0000_s1042" type="#_x0000_t75" style="position:absolute;left:0;text-align:left;margin-left:0;margin-top:.05pt;width:451.5pt;height:300.75pt;z-index:251673600;mso-position-horizontal:absolute;mso-position-horizontal-relative:text;mso-position-vertical:absolute;mso-position-vertical-relative:text;mso-width-relative:page;mso-height-relative:page">
-            <v:imagedata r:id="rId15" o:title="User Profile (User AcheivementsPage)"/>
+            <v:imagedata r:id="rId16" o:title="User Profile (User AcheivementsPage)"/>
             <w10:wrap type="topAndBottom"/>
           </v:shape>
         </w:pict>
@@ -3357,7 +3545,7 @@
         </w:rPr>
         <w:pict>
           <v:shape id="_x0000_s1044" type="#_x0000_t75" style="position:absolute;left:0;text-align:left;margin-left:0;margin-top:0;width:451.5pt;height:300.75pt;z-index:251675648;mso-position-horizontal:absolute;mso-position-horizontal-relative:text;mso-position-vertical:absolute;mso-position-vertical-relative:text;mso-width-relative:page;mso-height-relative:page">
-            <v:imagedata r:id="rId16" o:title="User Profile (UserProfile Post page)"/>
+            <v:imagedata r:id="rId17" o:title="User Profile (UserProfile Post page)"/>
             <w10:wrap type="topAndBottom"/>
           </v:shape>
         </w:pict>
@@ -3388,7 +3576,7 @@
 </file>
 
 <file path=word/numbering.xml><?xml version="1.0" encoding="utf-8"?>
-<w:numbering xmlns:wpc="http://schemas.microsoft.com/office/word/2010/wordprocessingCanvas" xmlns:cx="http://schemas.microsoft.com/office/drawing/2014/chartex" xmlns:cx1="http://schemas.microsoft.com/office/drawing/2015/9/8/chartex" xmlns:cx2="http://schemas.microsoft.com/office/drawing/2015/10/21/chartex" xmlns:cx3="http://schemas.microsoft.com/office/drawing/2016/5/9/chartex" xmlns:cx4="http://schemas.microsoft.com/office/drawing/2016/5/10/chartex" xmlns:cx5="http://schemas.microsoft.com/office/drawing/2016/5/11/chartex" xmlns:mc="http://schemas.openxmlformats.org/markup-compatibility/2006" xmlns:o="urn:schemas-microsoft-com:office:office" xmlns:r="http://schemas.openxmlformats.org/officeDocument/2006/relationships" xmlns:m="http://schemas.openxmlformats.org/officeDocument/2006/math" xmlns:v="urn:schemas-microsoft-com:vml" xmlns:wp14="http://schemas.microsoft.com/office/word/2010/wordprocessingDrawing" xmlns:wp="http://schemas.openxmlformats.org/drawingml/2006/wordprocessingDrawing" xmlns:w10="urn:schemas-microsoft-com:office:word" xmlns:w="http://schemas.openxmlformats.org/wordprocessingml/2006/main" xmlns:w14="http://schemas.microsoft.com/office/word/2010/wordml" xmlns:w15="http://schemas.microsoft.com/office/word/2012/wordml" xmlns:w16se="http://schemas.microsoft.com/office/word/2015/wordml/symex" xmlns:wpg="http://schemas.microsoft.com/office/word/2010/wordprocessingGroup" xmlns:wpi="http://schemas.microsoft.com/office/word/2010/wordprocessingInk" xmlns:wne="http://schemas.microsoft.com/office/word/2006/wordml" xmlns:wps="http://schemas.microsoft.com/office/word/2010/wordprocessingShape" mc:Ignorable="w14 w15 w16se wp14">
+<w:numbering xmlns:wpc="http://schemas.microsoft.com/office/word/2010/wordprocessingCanvas" xmlns:mc="http://schemas.openxmlformats.org/markup-compatibility/2006" xmlns:o="urn:schemas-microsoft-com:office:office" xmlns:r="http://schemas.openxmlformats.org/officeDocument/2006/relationships" xmlns:m="http://schemas.openxmlformats.org/officeDocument/2006/math" xmlns:v="urn:schemas-microsoft-com:vml" xmlns:wp14="http://schemas.microsoft.com/office/word/2010/wordprocessingDrawing" xmlns:wp="http://schemas.openxmlformats.org/drawingml/2006/wordprocessingDrawing" xmlns:w10="urn:schemas-microsoft-com:office:word" xmlns:w="http://schemas.openxmlformats.org/wordprocessingml/2006/main" xmlns:w14="http://schemas.microsoft.com/office/word/2010/wordml" xmlns:w15="http://schemas.microsoft.com/office/word/2012/wordml" xmlns:wpg="http://schemas.microsoft.com/office/word/2010/wordprocessingGroup" xmlns:wpi="http://schemas.microsoft.com/office/word/2010/wordprocessingInk" xmlns:wne="http://schemas.microsoft.com/office/word/2006/wordml" xmlns:wps="http://schemas.microsoft.com/office/word/2010/wordprocessingShape" mc:Ignorable="w14 w15 wp14">
   <w:abstractNum w:abstractNumId="0" w15:restartNumberingAfterBreak="0">
     <w:nsid w:val="6B8634AD"/>
     <w:multiLevelType w:val="hybridMultilevel"/>
@@ -3509,7 +3697,7 @@
 </file>
 
 <file path=word/styles.xml><?xml version="1.0" encoding="utf-8"?>
-<w:styles xmlns:mc="http://schemas.openxmlformats.org/markup-compatibility/2006" xmlns:r="http://schemas.openxmlformats.org/officeDocument/2006/relationships" xmlns:w="http://schemas.openxmlformats.org/wordprocessingml/2006/main" xmlns:w14="http://schemas.microsoft.com/office/word/2010/wordml" xmlns:w15="http://schemas.microsoft.com/office/word/2012/wordml" xmlns:w16se="http://schemas.microsoft.com/office/word/2015/wordml/symex" mc:Ignorable="w14 w15 w16se">
+<w:styles xmlns:mc="http://schemas.openxmlformats.org/markup-compatibility/2006" xmlns:r="http://schemas.openxmlformats.org/officeDocument/2006/relationships" xmlns:w="http://schemas.openxmlformats.org/wordprocessingml/2006/main" xmlns:w14="http://schemas.microsoft.com/office/word/2010/wordml" xmlns:w15="http://schemas.microsoft.com/office/word/2012/wordml" mc:Ignorable="w14 w15">
   <w:docDefaults>
     <w:rPrDefault>
       <w:rPr>
@@ -3525,7 +3713,7 @@
       </w:pPr>
     </w:pPrDefault>
   </w:docDefaults>
-  <w:latentStyles w:defLockedState="0" w:defUIPriority="99" w:defSemiHidden="0" w:defUnhideWhenUsed="0" w:defQFormat="0" w:count="374">
+  <w:latentStyles w:defLockedState="0" w:defUIPriority="99" w:defSemiHidden="0" w:defUnhideWhenUsed="0" w:defQFormat="0" w:count="371">
     <w:lsdException w:name="Normal" w:uiPriority="0" w:qFormat="1"/>
     <w:lsdException w:name="heading 1" w:uiPriority="9" w:qFormat="1"/>
     <w:lsdException w:name="heading 2" w:semiHidden="1" w:uiPriority="9" w:unhideWhenUsed="1" w:qFormat="1"/>
@@ -3897,9 +4085,6 @@
     <w:lsdException w:name="List Table 5 Dark Accent 6" w:uiPriority="50"/>
     <w:lsdException w:name="List Table 6 Colorful Accent 6" w:uiPriority="51"/>
     <w:lsdException w:name="List Table 7 Colorful Accent 6" w:uiPriority="52"/>
-    <w:lsdException w:name="Mention" w:semiHidden="1" w:unhideWhenUsed="1"/>
-    <w:lsdException w:name="Smart Hyperlink" w:semiHidden="1" w:unhideWhenUsed="1"/>
-    <w:lsdException w:name="Hashtag" w:semiHidden="1" w:unhideWhenUsed="1"/>
   </w:latentStyles>
   <w:style w:type="paragraph" w:default="1" w:styleId="Normal">
     <w:name w:val="Normal"/>
@@ -4501,7 +4686,7 @@
 </file>
 
 <file path=customXml/itemProps2.xml><?xml version="1.0" encoding="utf-8"?>
-<ds:datastoreItem xmlns:ds="http://schemas.openxmlformats.org/officeDocument/2006/customXml" ds:itemID="{A07894FD-58B8-4C95-A0D4-26B5313309A6}">
+<ds:datastoreItem xmlns:ds="http://schemas.openxmlformats.org/officeDocument/2006/customXml" ds:itemID="{9BFAB837-1FB8-4363-9F3D-4B5EE1B87521}">
   <ds:schemaRefs>
     <ds:schemaRef ds:uri="http://schemas.openxmlformats.org/officeDocument/2006/bibliography"/>
   </ds:schemaRefs>

</xml_diff>